<commit_message>
Ajout de mon chiffrier
</commit_message>
<xml_diff>
--- a/Mandat_Carre_Rouge.docx
+++ b/Mandat_Carre_Rouge.docx
@@ -67,7 +67,13 @@
     </w:p>
     <w:p>
       <w:r>
-        <w:t>On affiche le temps à la fin (lorsqu'on est mort!)</w:t>
+        <w:t xml:space="preserve">On </w:t>
+      </w:r>
+      <w:r>
+        <w:rPr>
+          <w:highlight w:val="red"/>
+        </w:rPr>
+        <w:t>affiche le temps à la fin (lorsqu'on est mort!)</w:t>
       </w:r>
     </w:p>
     <w:p>

</xml_diff>